<commit_message>
Modificaciones realizadas sobre el SAD y el caso de estudio
</commit_message>
<xml_diff>
--- a/CSOF5204 Arquitectura de Software/0607Caso de Estudio.docx
+++ b/CSOF5204 Arquitectura de Software/0607Caso de Estudio.docx
@@ -204,6 +204,7 @@
     <w:tbl>
       <w:tblPr>
         <w:tblW w:w="0" w:type="auto"/>
+        <w:jc w:val="center"/>
         <w:tblBorders>
           <w:top w:val="single" w:sz="4" w:space="0" w:color="000000"/>
           <w:left w:val="single" w:sz="4" w:space="0" w:color="000000"/>
@@ -222,13 +223,15 @@
       </w:tblPr>
       <w:tblGrid>
         <w:gridCol w:w="3449"/>
-        <w:gridCol w:w="3134"/>
         <w:gridCol w:w="3481"/>
       </w:tblGrid>
       <w:tr>
+        <w:trPr>
+          <w:jc w:val="center"/>
+        </w:trPr>
         <w:tc>
           <w:tcPr>
-            <w:tcW w:w="3452" w:type="dxa"/>
+            <w:tcW w:w="3449" w:type="dxa"/>
             <w:tcBorders>
               <w:top w:val="single" w:sz="12" w:space="0" w:color="auto"/>
               <w:left w:val="single" w:sz="12" w:space="0" w:color="auto"/>
@@ -260,38 +263,7 @@
         </w:tc>
         <w:tc>
           <w:tcPr>
-            <w:tcW w:w="3136" w:type="dxa"/>
-            <w:tcBorders>
-              <w:top w:val="single" w:sz="12" w:space="0" w:color="auto"/>
-              <w:left w:val="single" w:sz="12" w:space="0" w:color="auto"/>
-              <w:bottom w:val="single" w:sz="12" w:space="0" w:color="auto"/>
-              <w:right w:val="single" w:sz="12" w:space="0" w:color="auto"/>
-            </w:tcBorders>
-            <w:shd w:val="clear" w:color="auto" w:fill="D9D9D9"/>
-          </w:tcPr>
-          <w:p>
-            <w:pPr>
-              <w:rPr>
-                <w:rFonts w:ascii="Calibri" w:hAnsi="Calibri"/>
-                <w:b/>
-                <w:smallCaps/>
-                <w:sz w:val="22"/>
-              </w:rPr>
-            </w:pPr>
-            <w:r>
-              <w:rPr>
-                <w:rFonts w:ascii="Calibri" w:hAnsi="Calibri"/>
-                <w:b/>
-                <w:smallCaps/>
-                <w:sz w:val="22"/>
-              </w:rPr>
-              <w:t>Rol</w:t>
-            </w:r>
-          </w:p>
-        </w:tc>
-        <w:tc>
-          <w:tcPr>
-            <w:tcW w:w="3484" w:type="dxa"/>
+            <w:tcW w:w="3481" w:type="dxa"/>
             <w:tcBorders>
               <w:top w:val="single" w:sz="12" w:space="0" w:color="auto"/>
               <w:left w:val="single" w:sz="12" w:space="0" w:color="auto"/>
@@ -332,9 +304,12 @@
         </w:tc>
       </w:tr>
       <w:tr>
+        <w:trPr>
+          <w:jc w:val="center"/>
+        </w:trPr>
         <w:tc>
           <w:tcPr>
-            <w:tcW w:w="3452" w:type="dxa"/>
+            <w:tcW w:w="3449" w:type="dxa"/>
             <w:tcBorders>
               <w:top w:val="single" w:sz="12" w:space="0" w:color="auto"/>
               <w:left w:val="single" w:sz="12" w:space="0" w:color="auto"/>
@@ -358,31 +333,7 @@
         </w:tc>
         <w:tc>
           <w:tcPr>
-            <w:tcW w:w="3136" w:type="dxa"/>
-            <w:tcBorders>
-              <w:top w:val="single" w:sz="12" w:space="0" w:color="auto"/>
-              <w:left w:val="single" w:sz="12" w:space="0" w:color="auto"/>
-              <w:bottom w:val="single" w:sz="8" w:space="0" w:color="auto"/>
-              <w:right w:val="single" w:sz="12" w:space="0" w:color="auto"/>
-            </w:tcBorders>
-          </w:tcPr>
-          <w:p>
-            <w:pPr>
-              <w:rPr>
-                <w:rFonts w:ascii="Calibri" w:hAnsi="Calibri"/>
-              </w:rPr>
-            </w:pPr>
-            <w:r>
-              <w:rPr>
-                <w:rFonts w:ascii="Calibri" w:hAnsi="Calibri"/>
-              </w:rPr>
-              <w:t>Líder del Grupo</w:t>
-            </w:r>
-          </w:p>
-        </w:tc>
-        <w:tc>
-          <w:tcPr>
-            <w:tcW w:w="3484" w:type="dxa"/>
+            <w:tcW w:w="3481" w:type="dxa"/>
             <w:tcBorders>
               <w:top w:val="single" w:sz="12" w:space="0" w:color="auto"/>
               <w:left w:val="single" w:sz="12" w:space="0" w:color="auto"/>
@@ -406,9 +357,12 @@
         </w:tc>
       </w:tr>
       <w:tr>
+        <w:trPr>
+          <w:jc w:val="center"/>
+        </w:trPr>
         <w:tc>
           <w:tcPr>
-            <w:tcW w:w="3452" w:type="dxa"/>
+            <w:tcW w:w="3449" w:type="dxa"/>
             <w:tcBorders>
               <w:top w:val="single" w:sz="8" w:space="0" w:color="auto"/>
               <w:left w:val="single" w:sz="12" w:space="0" w:color="auto"/>
@@ -432,31 +386,7 @@
         </w:tc>
         <w:tc>
           <w:tcPr>
-            <w:tcW w:w="3136" w:type="dxa"/>
-            <w:tcBorders>
-              <w:top w:val="single" w:sz="8" w:space="0" w:color="auto"/>
-              <w:left w:val="single" w:sz="12" w:space="0" w:color="auto"/>
-              <w:bottom w:val="single" w:sz="8" w:space="0" w:color="auto"/>
-              <w:right w:val="single" w:sz="12" w:space="0" w:color="auto"/>
-            </w:tcBorders>
-          </w:tcPr>
-          <w:p>
-            <w:pPr>
-              <w:rPr>
-                <w:rFonts w:ascii="Calibri" w:hAnsi="Calibri"/>
-              </w:rPr>
-            </w:pPr>
-            <w:r>
-              <w:rPr>
-                <w:rFonts w:ascii="Calibri" w:hAnsi="Calibri"/>
-              </w:rPr>
-              <w:t>Líder de Planeación</w:t>
-            </w:r>
-          </w:p>
-        </w:tc>
-        <w:tc>
-          <w:tcPr>
-            <w:tcW w:w="3484" w:type="dxa"/>
+            <w:tcW w:w="3481" w:type="dxa"/>
             <w:tcBorders>
               <w:top w:val="single" w:sz="8" w:space="0" w:color="auto"/>
               <w:left w:val="single" w:sz="12" w:space="0" w:color="auto"/>
@@ -480,9 +410,12 @@
         </w:tc>
       </w:tr>
       <w:tr>
+        <w:trPr>
+          <w:jc w:val="center"/>
+        </w:trPr>
         <w:tc>
           <w:tcPr>
-            <w:tcW w:w="3452" w:type="dxa"/>
+            <w:tcW w:w="3449" w:type="dxa"/>
             <w:tcBorders>
               <w:top w:val="single" w:sz="8" w:space="0" w:color="auto"/>
               <w:left w:val="single" w:sz="12" w:space="0" w:color="auto"/>
@@ -506,31 +439,7 @@
         </w:tc>
         <w:tc>
           <w:tcPr>
-            <w:tcW w:w="3136" w:type="dxa"/>
-            <w:tcBorders>
-              <w:top w:val="single" w:sz="8" w:space="0" w:color="auto"/>
-              <w:left w:val="single" w:sz="12" w:space="0" w:color="auto"/>
-              <w:bottom w:val="single" w:sz="8" w:space="0" w:color="auto"/>
-              <w:right w:val="single" w:sz="12" w:space="0" w:color="auto"/>
-            </w:tcBorders>
-          </w:tcPr>
-          <w:p>
-            <w:pPr>
-              <w:rPr>
-                <w:rFonts w:ascii="Calibri" w:hAnsi="Calibri"/>
-              </w:rPr>
-            </w:pPr>
-            <w:r>
-              <w:rPr>
-                <w:rFonts w:ascii="Calibri" w:hAnsi="Calibri"/>
-              </w:rPr>
-              <w:t>Líder de Soporte</w:t>
-            </w:r>
-          </w:p>
-        </w:tc>
-        <w:tc>
-          <w:tcPr>
-            <w:tcW w:w="3484" w:type="dxa"/>
+            <w:tcW w:w="3481" w:type="dxa"/>
             <w:tcBorders>
               <w:top w:val="single" w:sz="8" w:space="0" w:color="auto"/>
               <w:left w:val="single" w:sz="12" w:space="0" w:color="auto"/>
@@ -554,9 +463,12 @@
         </w:tc>
       </w:tr>
       <w:tr>
+        <w:trPr>
+          <w:jc w:val="center"/>
+        </w:trPr>
         <w:tc>
           <w:tcPr>
-            <w:tcW w:w="3452" w:type="dxa"/>
+            <w:tcW w:w="3449" w:type="dxa"/>
             <w:tcBorders>
               <w:top w:val="single" w:sz="8" w:space="0" w:color="auto"/>
               <w:left w:val="single" w:sz="12" w:space="0" w:color="auto"/>
@@ -579,30 +491,7 @@
         </w:tc>
         <w:tc>
           <w:tcPr>
-            <w:tcW w:w="3136" w:type="dxa"/>
-            <w:tcBorders>
-              <w:top w:val="single" w:sz="8" w:space="0" w:color="auto"/>
-              <w:left w:val="single" w:sz="12" w:space="0" w:color="auto"/>
-              <w:right w:val="single" w:sz="12" w:space="0" w:color="auto"/>
-            </w:tcBorders>
-          </w:tcPr>
-          <w:p>
-            <w:pPr>
-              <w:rPr>
-                <w:rFonts w:ascii="Calibri" w:hAnsi="Calibri"/>
-              </w:rPr>
-            </w:pPr>
-            <w:r>
-              <w:rPr>
-                <w:rFonts w:ascii="Calibri" w:hAnsi="Calibri"/>
-              </w:rPr>
-              <w:t>Líder de Calidad</w:t>
-            </w:r>
-          </w:p>
-        </w:tc>
-        <w:tc>
-          <w:tcPr>
-            <w:tcW w:w="3484" w:type="dxa"/>
+            <w:tcW w:w="3481" w:type="dxa"/>
             <w:tcBorders>
               <w:top w:val="single" w:sz="8" w:space="0" w:color="auto"/>
               <w:left w:val="single" w:sz="12" w:space="0" w:color="auto"/>
@@ -625,9 +514,12 @@
         </w:tc>
       </w:tr>
       <w:tr>
+        <w:trPr>
+          <w:jc w:val="center"/>
+        </w:trPr>
         <w:tc>
           <w:tcPr>
-            <w:tcW w:w="3452" w:type="dxa"/>
+            <w:tcW w:w="3449" w:type="dxa"/>
             <w:tcBorders>
               <w:left w:val="single" w:sz="12" w:space="0" w:color="auto"/>
               <w:right w:val="single" w:sz="12" w:space="0" w:color="auto"/>
@@ -649,29 +541,7 @@
         </w:tc>
         <w:tc>
           <w:tcPr>
-            <w:tcW w:w="3136" w:type="dxa"/>
-            <w:tcBorders>
-              <w:left w:val="single" w:sz="12" w:space="0" w:color="auto"/>
-              <w:right w:val="single" w:sz="12" w:space="0" w:color="auto"/>
-            </w:tcBorders>
-          </w:tcPr>
-          <w:p>
-            <w:pPr>
-              <w:rPr>
-                <w:rFonts w:ascii="Calibri" w:hAnsi="Calibri"/>
-              </w:rPr>
-            </w:pPr>
-            <w:r>
-              <w:rPr>
-                <w:rFonts w:ascii="Calibri" w:hAnsi="Calibri"/>
-              </w:rPr>
-              <w:t>Líder de Desarrollo</w:t>
-            </w:r>
-          </w:p>
-        </w:tc>
-        <w:tc>
-          <w:tcPr>
-            <w:tcW w:w="3484" w:type="dxa"/>
+            <w:tcW w:w="3481" w:type="dxa"/>
             <w:tcBorders>
               <w:left w:val="single" w:sz="12" w:space="0" w:color="auto"/>
               <w:right w:val="single" w:sz="12" w:space="0" w:color="auto"/>
@@ -693,9 +563,12 @@
         </w:tc>
       </w:tr>
       <w:tr>
+        <w:trPr>
+          <w:jc w:val="center"/>
+        </w:trPr>
         <w:tc>
           <w:tcPr>
-            <w:tcW w:w="3452" w:type="dxa"/>
+            <w:tcW w:w="3449" w:type="dxa"/>
             <w:tcBorders>
               <w:left w:val="single" w:sz="12" w:space="0" w:color="auto"/>
               <w:bottom w:val="single" w:sz="12" w:space="0" w:color="auto"/>
@@ -718,30 +591,7 @@
         </w:tc>
         <w:tc>
           <w:tcPr>
-            <w:tcW w:w="3136" w:type="dxa"/>
-            <w:tcBorders>
-              <w:left w:val="single" w:sz="12" w:space="0" w:color="auto"/>
-              <w:bottom w:val="single" w:sz="12" w:space="0" w:color="auto"/>
-              <w:right w:val="single" w:sz="12" w:space="0" w:color="auto"/>
-            </w:tcBorders>
-          </w:tcPr>
-          <w:p>
-            <w:pPr>
-              <w:rPr>
-                <w:rFonts w:ascii="Calibri" w:hAnsi="Calibri"/>
-              </w:rPr>
-            </w:pPr>
-            <w:r>
-              <w:rPr>
-                <w:rFonts w:ascii="Calibri" w:hAnsi="Calibri"/>
-              </w:rPr>
-              <w:t>Líder de Desarrollo</w:t>
-            </w:r>
-          </w:p>
-        </w:tc>
-        <w:tc>
-          <w:tcPr>
-            <w:tcW w:w="3484" w:type="dxa"/>
+            <w:tcW w:w="3481" w:type="dxa"/>
             <w:tcBorders>
               <w:left w:val="single" w:sz="12" w:space="0" w:color="auto"/>
               <w:bottom w:val="single" w:sz="12" w:space="0" w:color="auto"/>
@@ -4658,7 +4508,7 @@
           <v:shape id="_x0000_i1025" type="#_x0000_t75" style="width:402.75pt;height:4in" o:ole="">
             <v:imagedata r:id="rId11" o:title=""/>
           </v:shape>
-          <o:OLEObject Type="Embed" ProgID="Visio.Drawing.11" ShapeID="_x0000_i1025" DrawAspect="Content" ObjectID="_1368862024" r:id="rId12"/>
+          <o:OLEObject Type="Embed" ProgID="Visio.Drawing.11" ShapeID="_x0000_i1025" DrawAspect="Content" ObjectID="_1368899767" r:id="rId12"/>
         </w:object>
       </w:r>
     </w:p>

</xml_diff>